<commit_message>
- add predictRF() - enhance framework - add Word2Vec prepareData
</commit_message>
<xml_diff>
--- a/09_assets/Masterarbeitsthemen.docx
+++ b/09_assets/Masterarbeitsthemen.docx
@@ -1291,41 +1291,6 @@
     </w:p>
     <w:p>
       <w:pPr>
-        <w:rPr>
-          <w:b/>
-          <w:bCs/>
-          <w:lang w:val="en-US"/>
-        </w:rPr>
-      </w:pPr>
-    </w:p>
-    <w:p>
-      <w:pPr>
-        <w:rPr>
-          <w:b/>
-          <w:bCs/>
-          <w:lang w:val="en-US"/>
-        </w:rPr>
-      </w:pPr>
-    </w:p>
-    <w:p>
-      <w:pPr>
-        <w:rPr>
-          <w:b/>
-          <w:bCs/>
-          <w:lang w:val="en-US"/>
-        </w:rPr>
-      </w:pPr>
-      <w:r>
-        <w:rPr>
-          <w:b/>
-          <w:bCs/>
-          <w:lang w:val="en-US"/>
-        </w:rPr>
-        <w:t>Next Steps:</w:t>
-      </w:r>
-    </w:p>
-    <w:p>
-      <w:pPr>
         <w:pStyle w:val="Listenabsatz"/>
         <w:numPr>
           <w:ilvl w:val="0"/>
@@ -1343,70 +1308,43 @@
           <w:bCs/>
           <w:lang w:val="en-US"/>
         </w:rPr>
-        <w:t xml:space="preserve">Buch </w:t>
-      </w:r>
-      <w:proofErr w:type="spellStart"/>
-      <w:r>
-        <w:rPr>
-          <w:b/>
-          <w:bCs/>
-          <w:lang w:val="en-US"/>
-        </w:rPr>
-        <w:t>zu</w:t>
-      </w:r>
-      <w:proofErr w:type="spellEnd"/>
-      <w:r>
-        <w:rPr>
-          <w:b/>
-          <w:bCs/>
-          <w:lang w:val="en-US"/>
-        </w:rPr>
-        <w:t xml:space="preserve"> categorial data </w:t>
-      </w:r>
-      <w:proofErr w:type="spellStart"/>
-      <w:r>
-        <w:rPr>
-          <w:b/>
-          <w:bCs/>
-          <w:lang w:val="en-US"/>
-        </w:rPr>
-        <w:t>holen</w:t>
-      </w:r>
-      <w:proofErr w:type="spellEnd"/>
-      <w:r>
-        <w:rPr>
-          <w:b/>
-          <w:bCs/>
-          <w:lang w:val="en-US"/>
-        </w:rPr>
-        <w:t xml:space="preserve"> und multinomial logit </w:t>
-      </w:r>
-      <w:r>
-        <w:rPr>
-          <w:b/>
-          <w:bCs/>
-          <w:lang w:val="en-US"/>
-        </w:rPr>
-        <w:pgNum/>
-      </w:r>
-      <w:proofErr w:type="spellStart"/>
-      <w:r>
-        <w:rPr>
-          <w:b/>
-          <w:bCs/>
-          <w:lang w:val="en-US"/>
-        </w:rPr>
-        <w:t>le</w:t>
-      </w:r>
-      <w:r>
-        <w:rPr>
-          <w:b/>
-          <w:bCs/>
-          <w:lang w:val="en-US"/>
-        </w:rPr>
-        <w:t>sen</w:t>
-      </w:r>
-      <w:proofErr w:type="spellEnd"/>
+        <w:t>average of ROC/AUC curves for each label</w:t>
+      </w:r>
+    </w:p>
+    <w:p>
+      <w:pPr>
+        <w:rPr>
+          <w:b/>
+          <w:bCs/>
+          <w:lang w:val="en-US"/>
+        </w:rPr>
+      </w:pPr>
+    </w:p>
+    <w:p>
+      <w:pPr>
+        <w:rPr>
+          <w:b/>
+          <w:bCs/>
+          <w:lang w:val="en-US"/>
+        </w:rPr>
+      </w:pPr>
+    </w:p>
+    <w:p>
+      <w:pPr>
+        <w:rPr>
+          <w:b/>
+          <w:bCs/>
+          <w:lang w:val="en-US"/>
+        </w:rPr>
+      </w:pPr>
+      <w:r>
+        <w:rPr>
+          <w:b/>
+          <w:bCs/>
+          <w:lang w:val="en-US"/>
+        </w:rPr>
+        <w:t>Next Steps:</w:t>
+      </w:r>
     </w:p>
     <w:p>
       <w:pPr>
@@ -1421,7 +1359,6 @@
           <w:lang w:val="en-US"/>
         </w:rPr>
       </w:pPr>
-      <w:proofErr w:type="spellStart"/>
       <w:r>
         <w:rPr>
           <w:b/>
@@ -1429,25 +1366,68 @@
           <w:lang w:val="en-US"/>
         </w:rPr>
         <w:lastRenderedPageBreak/>
-        <w:t>Bamss</w:t>
-      </w:r>
-      <w:proofErr w:type="spellEnd"/>
-      <w:r>
-        <w:rPr>
-          <w:b/>
-          <w:bCs/>
-          <w:lang w:val="en-US"/>
-        </w:rPr>
-        <w:t xml:space="preserve"> Paper </w:t>
-      </w:r>
-      <w:proofErr w:type="spellStart"/>
-      <w:r>
-        <w:rPr>
-          <w:b/>
-          <w:bCs/>
-          <w:lang w:val="en-US"/>
-        </w:rPr>
-        <w:t>lesen</w:t>
+        <w:t xml:space="preserve">Buch </w:t>
+      </w:r>
+      <w:proofErr w:type="spellStart"/>
+      <w:r>
+        <w:rPr>
+          <w:b/>
+          <w:bCs/>
+          <w:lang w:val="en-US"/>
+        </w:rPr>
+        <w:t>zu</w:t>
+      </w:r>
+      <w:proofErr w:type="spellEnd"/>
+      <w:r>
+        <w:rPr>
+          <w:b/>
+          <w:bCs/>
+          <w:lang w:val="en-US"/>
+        </w:rPr>
+        <w:t xml:space="preserve"> categorial data </w:t>
+      </w:r>
+      <w:proofErr w:type="spellStart"/>
+      <w:r>
+        <w:rPr>
+          <w:b/>
+          <w:bCs/>
+          <w:lang w:val="en-US"/>
+        </w:rPr>
+        <w:t>holen</w:t>
+      </w:r>
+      <w:proofErr w:type="spellEnd"/>
+      <w:r>
+        <w:rPr>
+          <w:b/>
+          <w:bCs/>
+          <w:lang w:val="en-US"/>
+        </w:rPr>
+        <w:t xml:space="preserve"> und multinomial logit </w:t>
+      </w:r>
+      <w:r>
+        <w:rPr>
+          <w:b/>
+          <w:bCs/>
+          <w:lang w:val="en-US"/>
+        </w:rPr>
+        <w:pgNum/>
+      </w:r>
+      <w:proofErr w:type="spellStart"/>
+      <w:r>
+        <w:rPr>
+          <w:b/>
+          <w:bCs/>
+          <w:lang w:val="en-US"/>
+        </w:rPr>
+        <w:t>le</w:t>
+      </w:r>
+      <w:r>
+        <w:rPr>
+          <w:b/>
+          <w:bCs/>
+          <w:lang w:val="en-US"/>
+        </w:rPr>
+        <w:t>sen</w:t>
       </w:r>
       <w:proofErr w:type="spellEnd"/>
     </w:p>
@@ -1471,6 +1451,56 @@
           <w:bCs/>
           <w:lang w:val="en-US"/>
         </w:rPr>
+        <w:t>Bamss</w:t>
+      </w:r>
+      <w:proofErr w:type="spellEnd"/>
+      <w:r>
+        <w:rPr>
+          <w:b/>
+          <w:bCs/>
+          <w:lang w:val="en-US"/>
+        </w:rPr>
+        <w:t xml:space="preserve"> Paper </w:t>
+      </w:r>
+      <w:proofErr w:type="spellStart"/>
+      <w:r>
+        <w:rPr>
+          <w:b/>
+          <w:bCs/>
+          <w:lang w:val="en-US"/>
+        </w:rPr>
+        <w:t>lesen</w:t>
+      </w:r>
+      <w:proofErr w:type="spellEnd"/>
+    </w:p>
+    <w:p>
+      <w:pPr>
+        <w:pStyle w:val="Listenabsatz"/>
+        <w:numPr>
+          <w:ilvl w:val="0"/>
+          <w:numId w:val="6"/>
+        </w:numPr>
+        <w:rPr>
+          <w:b/>
+          <w:bCs/>
+          <w:lang w:val="en-US"/>
+        </w:rPr>
+      </w:pPr>
+      <w:proofErr w:type="spellStart"/>
+      <w:r>
+        <w:rPr>
+          <w:b/>
+          <w:bCs/>
+          <w:lang w:val="en-US"/>
+        </w:rPr>
+        <w:t>xx</w:t>
+      </w:r>
+      <w:r>
+        <w:rPr>
+          <w:b/>
+          <w:bCs/>
+          <w:lang w:val="en-US"/>
+        </w:rPr>
         <w:t>Datensatz</w:t>
       </w:r>
       <w:proofErr w:type="spellEnd"/>
@@ -1768,28 +1798,36 @@
           <w:bCs/>
           <w:lang w:val="en-US"/>
         </w:rPr>
-        <w:t xml:space="preserve">LSTM, HAN lessen, </w:t>
-      </w:r>
-      <w:proofErr w:type="spellStart"/>
-      <w:r>
-        <w:rPr>
-          <w:b/>
-          <w:bCs/>
-          <w:lang w:val="en-US"/>
-        </w:rPr>
-        <w:t>generell</w:t>
-      </w:r>
-      <w:proofErr w:type="spellEnd"/>
-      <w:r>
-        <w:rPr>
-          <w:b/>
-          <w:bCs/>
-          <w:lang w:val="en-US"/>
-        </w:rPr>
-        <w:t xml:space="preserve"> text classification</w:t>
+        <w:t>LSTM, HAN le</w:t>
       </w:r>
       <w:bookmarkStart w:id="0" w:name="_GoBack"/>
       <w:bookmarkEnd w:id="0"/>
+      <w:r>
+        <w:rPr>
+          <w:b/>
+          <w:bCs/>
+          <w:lang w:val="en-US"/>
+        </w:rPr>
+        <w:t xml:space="preserve">ssen, </w:t>
+      </w:r>
+      <w:proofErr w:type="spellStart"/>
+      <w:r>
+        <w:rPr>
+          <w:b/>
+          <w:bCs/>
+          <w:lang w:val="en-US"/>
+        </w:rPr>
+        <w:t>generell</w:t>
+      </w:r>
+      <w:proofErr w:type="spellEnd"/>
+      <w:r>
+        <w:rPr>
+          <w:b/>
+          <w:bCs/>
+          <w:lang w:val="en-US"/>
+        </w:rPr>
+        <w:t xml:space="preserve"> text classification</w:t>
+      </w:r>
     </w:p>
     <w:p>
       <w:pPr>

</xml_diff>